<commit_message>
Example solution to this exam scenario.
</commit_message>
<xml_diff>
--- a/Exam Prep - 2 - Good Times - Algorithm.docx
+++ b/Exam Prep - 2 - Good Times - Algorithm.docx
@@ -12,8 +12,6 @@
       <w:r>
         <w:t>Good Times</w:t>
       </w:r>
-      <w:bookmarkStart w:id="0" w:name="_GoBack"/>
-      <w:bookmarkEnd w:id="0"/>
     </w:p>
     <w:p>
       <w:pPr>
@@ -136,13 +134,25 @@
         <w:rPr>
           <w:rFonts w:ascii="Arial Unicode MS" w:hAnsi="Arial Unicode MS"/>
         </w:rPr>
-        <w:t>first line</w:t>
-      </w:r>
-    </w:p>
-    <w:p>
-      <w:pPr>
-        <w:pStyle w:val="Body"/>
-      </w:pPr>
+        <w:t>Iterate until input is between 0 and 2359 AND last two digits of input are between 0 and 59</w:t>
+      </w:r>
+    </w:p>
+    <w:p>
+      <w:pPr>
+        <w:pStyle w:val="Body"/>
+        <w:numPr>
+          <w:ilvl w:val="1"/>
+          <w:numId w:val="1"/>
+        </w:numPr>
+      </w:pPr>
+      <w:r>
+        <w:t>When input meets these conditions, store in a variable</w:t>
+      </w:r>
+      <w:r>
+        <w:t xml:space="preserve"> to track Ottawa time</w:t>
+      </w:r>
+      <w:bookmarkStart w:id="0" w:name="_GoBack"/>
+      <w:bookmarkEnd w:id="0"/>
     </w:p>
     <w:p>
       <w:pPr>
@@ -177,7 +187,199 @@
         <w:rPr>
           <w:rFonts w:ascii="Arial Unicode MS" w:hAnsi="Arial Unicode MS"/>
         </w:rPr>
-        <w:t>first line</w:t>
+        <w:t>Store Victoria time in a variable that is the Ottawa time, less 300</w:t>
+      </w:r>
+    </w:p>
+    <w:p>
+      <w:pPr>
+        <w:pStyle w:val="Body"/>
+        <w:numPr>
+          <w:ilvl w:val="0"/>
+          <w:numId w:val="1"/>
+        </w:numPr>
+      </w:pPr>
+      <w:r>
+        <w:rPr>
+          <w:rFonts w:ascii="Arial Unicode MS" w:hAnsi="Arial Unicode MS"/>
+        </w:rPr>
+        <w:t>When the Victoria time is negative after the shift, add 2400 so that it presents properly (e.g.: -50 would be properly shown as 2310)</w:t>
+      </w:r>
+    </w:p>
+    <w:p>
+      <w:pPr>
+        <w:pStyle w:val="Body"/>
+        <w:numPr>
+          <w:ilvl w:val="0"/>
+          <w:numId w:val="1"/>
+        </w:numPr>
+      </w:pPr>
+      <w:r>
+        <w:rPr>
+          <w:rFonts w:ascii="Arial Unicode MS" w:hAnsi="Arial Unicode MS"/>
+        </w:rPr>
+        <w:t>When the Victoria time is more than 2359, subtract 2400 so that it presents properly (e.g.: 2430 would be properly shown as 30)</w:t>
+      </w:r>
+      <w:r>
+        <w:rPr>
+          <w:rFonts w:ascii="Arial Unicode MS" w:hAnsi="Arial Unicode MS"/>
+        </w:rPr>
+        <w:br/>
+      </w:r>
+    </w:p>
+    <w:p>
+      <w:pPr>
+        <w:pStyle w:val="Body"/>
+        <w:numPr>
+          <w:ilvl w:val="0"/>
+          <w:numId w:val="1"/>
+        </w:numPr>
+      </w:pPr>
+      <w:r>
+        <w:t xml:space="preserve">Process Edmonton time same way as Victoria above, except time shift is Ottawa time less </w:t>
+      </w:r>
+      <w:r>
+        <w:rPr>
+          <w:i/>
+        </w:rPr>
+        <w:t>200</w:t>
+      </w:r>
+      <w:r>
+        <w:t xml:space="preserve"> </w:t>
+      </w:r>
+      <w:r>
+        <w:br/>
+      </w:r>
+    </w:p>
+    <w:p>
+      <w:pPr>
+        <w:pStyle w:val="Body"/>
+        <w:numPr>
+          <w:ilvl w:val="0"/>
+          <w:numId w:val="1"/>
+        </w:numPr>
+      </w:pPr>
+      <w:r>
+        <w:t xml:space="preserve">Process </w:t>
+      </w:r>
+      <w:r>
+        <w:t xml:space="preserve">Winnipeg </w:t>
+      </w:r>
+      <w:r>
+        <w:t xml:space="preserve">time same way as Victoria above, except time shift is Ottawa time less </w:t>
+      </w:r>
+      <w:r>
+        <w:rPr>
+          <w:i/>
+        </w:rPr>
+        <w:t>1</w:t>
+      </w:r>
+      <w:r>
+        <w:rPr>
+          <w:i/>
+        </w:rPr>
+        <w:t>00</w:t>
+      </w:r>
+      <w:r>
+        <w:br/>
+      </w:r>
+    </w:p>
+    <w:p>
+      <w:pPr>
+        <w:pStyle w:val="Body"/>
+        <w:numPr>
+          <w:ilvl w:val="0"/>
+          <w:numId w:val="1"/>
+        </w:numPr>
+      </w:pPr>
+      <w:r>
+        <w:t xml:space="preserve">Process </w:t>
+      </w:r>
+      <w:r>
+        <w:t xml:space="preserve">Halifax </w:t>
+      </w:r>
+      <w:r>
+        <w:t xml:space="preserve">time same way as Victoria above, except time shift is Ottawa time </w:t>
+      </w:r>
+      <w:r>
+        <w:t>plus 100</w:t>
+      </w:r>
+      <w:r>
+        <w:br/>
+      </w:r>
+    </w:p>
+    <w:p>
+      <w:pPr>
+        <w:pStyle w:val="Body"/>
+        <w:numPr>
+          <w:ilvl w:val="0"/>
+          <w:numId w:val="1"/>
+        </w:numPr>
+      </w:pPr>
+      <w:r>
+        <w:t xml:space="preserve">Process </w:t>
+      </w:r>
+      <w:r>
+        <w:t xml:space="preserve">St. John’s </w:t>
+      </w:r>
+      <w:r>
+        <w:t xml:space="preserve">time same way as Victoria above, except time shift is Ottawa time plus </w:t>
+      </w:r>
+      <w:r>
+        <w:t>130</w:t>
+      </w:r>
+    </w:p>
+    <w:p>
+      <w:pPr>
+        <w:pStyle w:val="Body"/>
+        <w:numPr>
+          <w:ilvl w:val="0"/>
+          <w:numId w:val="1"/>
+        </w:numPr>
+      </w:pPr>
+      <w:r>
+        <w:t>Additionally use a conditional to check when St. John’s time goes past 59 minutes</w:t>
+      </w:r>
+    </w:p>
+    <w:p>
+      <w:pPr>
+        <w:pStyle w:val="Body"/>
+        <w:numPr>
+          <w:ilvl w:val="1"/>
+          <w:numId w:val="1"/>
+        </w:numPr>
+      </w:pPr>
+      <w:r>
+        <w:t>e.g.: Ottawa time is 0059, 00:59 AM</w:t>
+      </w:r>
+    </w:p>
+    <w:p>
+      <w:pPr>
+        <w:pStyle w:val="Body"/>
+        <w:numPr>
+          <w:ilvl w:val="2"/>
+          <w:numId w:val="1"/>
+        </w:numPr>
+      </w:pPr>
+      <w:r>
+        <w:t xml:space="preserve">Then St. John's time is 2:29 AM and </w:t>
+      </w:r>
+      <w:r>
+        <w:t xml:space="preserve">would be shown as 0189 but should be </w:t>
+      </w:r>
+      <w:r>
+        <w:t>0229</w:t>
+      </w:r>
+    </w:p>
+    <w:p>
+      <w:pPr>
+        <w:pStyle w:val="Body"/>
+        <w:numPr>
+          <w:ilvl w:val="1"/>
+          <w:numId w:val="1"/>
+        </w:numPr>
+      </w:pPr>
+      <w:r>
+        <w:t>Use integer and modulus division to sort this out (not quite sure of logic at moment but know this situation needs to be handled)</w:t>
       </w:r>
     </w:p>
     <w:p>
@@ -218,7 +420,97 @@
         <w:rPr>
           <w:rFonts w:ascii="Arial Unicode MS" w:hAnsi="Arial Unicode MS"/>
         </w:rPr>
-        <w:t>first line</w:t>
+        <w:t>Print the Ottawa time</w:t>
+      </w:r>
+    </w:p>
+    <w:p>
+      <w:pPr>
+        <w:pStyle w:val="Body"/>
+        <w:numPr>
+          <w:ilvl w:val="0"/>
+          <w:numId w:val="1"/>
+        </w:numPr>
+      </w:pPr>
+      <w:r>
+        <w:rPr>
+          <w:rFonts w:ascii="Arial Unicode MS" w:hAnsi="Arial Unicode MS"/>
+        </w:rPr>
+        <w:t>Print the Victoria time</w:t>
+      </w:r>
+    </w:p>
+    <w:p>
+      <w:pPr>
+        <w:pStyle w:val="Body"/>
+        <w:numPr>
+          <w:ilvl w:val="0"/>
+          <w:numId w:val="1"/>
+        </w:numPr>
+      </w:pPr>
+      <w:r>
+        <w:rPr>
+          <w:rFonts w:ascii="Arial Unicode MS" w:hAnsi="Arial Unicode MS"/>
+        </w:rPr>
+        <w:t>Print the Edmonton time</w:t>
+      </w:r>
+    </w:p>
+    <w:p>
+      <w:pPr>
+        <w:pStyle w:val="Body"/>
+        <w:numPr>
+          <w:ilvl w:val="0"/>
+          <w:numId w:val="1"/>
+        </w:numPr>
+      </w:pPr>
+      <w:r>
+        <w:rPr>
+          <w:rFonts w:ascii="Arial Unicode MS" w:hAnsi="Arial Unicode MS"/>
+        </w:rPr>
+        <w:t>Print the Winnipeg time</w:t>
+      </w:r>
+    </w:p>
+    <w:p>
+      <w:pPr>
+        <w:pStyle w:val="Body"/>
+        <w:numPr>
+          <w:ilvl w:val="0"/>
+          <w:numId w:val="1"/>
+        </w:numPr>
+      </w:pPr>
+      <w:r>
+        <w:rPr>
+          <w:rFonts w:ascii="Arial Unicode MS" w:hAnsi="Arial Unicode MS"/>
+        </w:rPr>
+        <w:t>Print the Toronto time (using the Ottawa time variable as the times are identical)</w:t>
+      </w:r>
+    </w:p>
+    <w:p>
+      <w:pPr>
+        <w:pStyle w:val="Body"/>
+        <w:numPr>
+          <w:ilvl w:val="0"/>
+          <w:numId w:val="1"/>
+        </w:numPr>
+      </w:pPr>
+      <w:r>
+        <w:rPr>
+          <w:rFonts w:ascii="Arial Unicode MS" w:hAnsi="Arial Unicode MS"/>
+        </w:rPr>
+        <w:t>Print the Halifax time</w:t>
+      </w:r>
+    </w:p>
+    <w:p>
+      <w:pPr>
+        <w:pStyle w:val="Body"/>
+        <w:numPr>
+          <w:ilvl w:val="0"/>
+          <w:numId w:val="1"/>
+        </w:numPr>
+      </w:pPr>
+      <w:r>
+        <w:rPr>
+          <w:rFonts w:ascii="Arial Unicode MS" w:hAnsi="Arial Unicode MS"/>
+        </w:rPr>
+        <w:t>Print the St. John’s time</w:t>
       </w:r>
     </w:p>
     <w:p>

</xml_diff>